<commit_message>
f13 and before is finished/updated
</commit_message>
<xml_diff>
--- a/assignment 2/Error Analysis.docx
+++ b/assignment 2/Error Analysis.docx
@@ -3,23 +3,512 @@
 <w:document xmlns:wpc="http://schemas.microsoft.com/office/word/2010/wordprocessingCanvas" xmlns:cx="http://schemas.microsoft.com/office/drawing/2014/chartex" xmlns:cx1="http://schemas.microsoft.com/office/drawing/2015/9/8/chartex" xmlns:cx2="http://schemas.microsoft.com/office/drawing/2015/10/21/chartex" xmlns:cx3="http://schemas.microsoft.com/office/drawing/2016/5/9/chartex" xmlns:cx4="http://schemas.microsoft.com/office/drawing/2016/5/10/chartex" xmlns:cx5="http://schemas.microsoft.com/office/drawing/2016/5/11/chartex" xmlns:cx6="http://schemas.microsoft.com/office/drawing/2016/5/12/chartex" xmlns:cx7="http://schemas.microsoft.com/office/drawing/2016/5/13/chartex" xmlns:cx8="http://schemas.microsoft.com/office/drawing/2016/5/14/chartex" xmlns:mc="http://schemas.openxmlformats.org/markup-compatibility/2006" xmlns:aink="http://schemas.microsoft.com/office/drawing/2016/ink" xmlns:am3d="http://schemas.microsoft.com/office/drawing/2017/model3d" xmlns:o="urn:schemas-microsoft-com:office:office" xmlns:r="http://schemas.openxmlformats.org/officeDocument/2006/relationships" xmlns:m="http://schemas.openxmlformats.org/officeDocument/2006/math" xmlns:v="urn:schemas-microsoft-com:vml" xmlns:wp14="http://schemas.microsoft.com/office/word/2010/wordprocessingDrawing" xmlns:wp="http://schemas.openxmlformats.org/drawingml/2006/wordprocessingDrawing" xmlns:w10="urn:schemas-microsoft-com:office:word" xmlns:w="http://schemas.openxmlformats.org/wordprocessingml/2006/main" xmlns:w14="http://schemas.microsoft.com/office/word/2010/wordml" xmlns:w15="http://schemas.microsoft.com/office/word/2012/wordml" xmlns:w16cex="http://schemas.microsoft.com/office/word/2018/wordml/cex" xmlns:w16cid="http://schemas.microsoft.com/office/word/2016/wordml/cid" xmlns:w16="http://schemas.microsoft.com/office/word/2018/wordml" xmlns:w16sdtdh="http://schemas.microsoft.com/office/word/2020/wordml/sdtdatahash" xmlns:w16se="http://schemas.microsoft.com/office/word/2015/wordml/symex" xmlns:wpg="http://schemas.microsoft.com/office/word/2010/wordprocessingGroup" xmlns:wpi="http://schemas.microsoft.com/office/word/2010/wordprocessingInk" xmlns:wne="http://schemas.microsoft.com/office/word/2006/wordml" xmlns:wps="http://schemas.microsoft.com/office/word/2010/wordprocessingShape" mc:Ignorable="w14 w15 w16se w16cid w16 w16cex w16sdtdh wp14">
   <w:body>
     <w:p>
-      <w:r>
-        <w:rPr>
-          <w:lang w:val="en-CA"/>
-        </w:rPr>
-        <w:t>E</w:t>
-      </w:r>
-      <w:r>
-        <w:rPr>
-          <w:lang w:val="en-CA"/>
-        </w:rPr>
-        <w:t>llipsis</w:t>
-      </w:r>
-      <w:r>
-        <w:rPr>
-          <w:lang w:val="en-CA"/>
-        </w:rPr>
-        <w:t xml:space="preserve"> (…) is tagged as comma (,) because there is no corresponding pos tag in CoreNLP</w:t>
+      <w:pPr>
+        <w:ind w:left="720" w:hanging="360"/>
+      </w:pPr>
+    </w:p>
+    <w:p>
+      <w:pPr>
+        <w:pStyle w:val="ListParagraph"/>
+        <w:numPr>
+          <w:ilvl w:val="0"/>
+          <w:numId w:val="1"/>
+        </w:numPr>
+        <w:rPr>
+          <w:lang w:val="en-CA"/>
+        </w:rPr>
+      </w:pPr>
+      <w:r>
+        <w:rPr>
+          <w:lang w:val="en-CA"/>
+        </w:rPr>
+        <w:t xml:space="preserve">Ellipsis (…) is tagged as comma (,) because there </w:t>
+      </w:r>
+      <w:r>
+        <w:rPr>
+          <w:lang w:val="en-CA"/>
+        </w:rPr>
+        <w:t xml:space="preserve">are only 9 punctuations </w:t>
+      </w:r>
+      <w:r>
+        <w:rPr>
+          <w:lang w:val="en-CA"/>
+        </w:rPr>
+        <w:t xml:space="preserve">that </w:t>
+      </w:r>
+      <w:r>
+        <w:rPr>
+          <w:lang w:val="en-CA"/>
+        </w:rPr>
+        <w:t>are well tagged</w:t>
+      </w:r>
+      <w:r>
+        <w:rPr>
+          <w:lang w:val="en-CA"/>
+        </w:rPr>
+        <w:t xml:space="preserve"> </w:t>
+      </w:r>
+      <w:r>
+        <w:rPr>
+          <w:lang w:val="en-CA"/>
+        </w:rPr>
+        <w:t>in collection of</w:t>
+      </w:r>
+      <w:r>
+        <w:rPr>
+          <w:lang w:val="en-CA"/>
+        </w:rPr>
+        <w:t xml:space="preserve"> pos tags</w:t>
+      </w:r>
+      <w:r>
+        <w:rPr>
+          <w:lang w:val="en-CA"/>
+        </w:rPr>
+        <w:t xml:space="preserve">, </w:t>
+      </w:r>
+      <w:r>
+        <w:rPr>
+          <w:lang w:val="en-CA"/>
+        </w:rPr>
+        <w:t xml:space="preserve">and </w:t>
+      </w:r>
+      <w:r>
+        <w:rPr>
+          <w:lang w:val="en-CA"/>
+        </w:rPr>
+        <w:t xml:space="preserve">among them are #, $, </w:t>
+      </w:r>
+      <w:r>
+        <w:rPr>
+          <w:lang w:val="en-CA"/>
+        </w:rPr>
+        <w:t xml:space="preserve">(,), closing quote, opening quote, period, colon, and comma. </w:t>
+      </w:r>
+      <w:r>
+        <w:rPr>
+          <w:lang w:val="en-CA"/>
+        </w:rPr>
+        <w:t>The lack of tags for special characters may affect</w:t>
+      </w:r>
+      <w:r>
+        <w:rPr>
+          <w:lang w:val="en-CA"/>
+        </w:rPr>
+        <w:t xml:space="preserve"> the</w:t>
+      </w:r>
+      <w:r>
+        <w:rPr>
+          <w:lang w:val="en-CA"/>
+        </w:rPr>
+        <w:t xml:space="preserve"> pipeline’s functioning, for example</w:t>
+      </w:r>
+      <w:r>
+        <w:rPr>
+          <w:lang w:val="en-CA"/>
+        </w:rPr>
+        <w:t>: adding ellipsis in a sentence to emphas</w:t>
+      </w:r>
+      <w:r>
+        <w:rPr>
+          <w:lang w:val="en-CA"/>
+        </w:rPr>
+        <w:t>ize</w:t>
+      </w:r>
+      <w:r>
+        <w:rPr>
+          <w:lang w:val="en-CA"/>
+        </w:rPr>
+        <w:t xml:space="preserve"> the hesitation of the subject can </w:t>
+      </w:r>
+      <w:r>
+        <w:rPr>
+          <w:lang w:val="en-CA"/>
+        </w:rPr>
+        <w:t>cause the</w:t>
+      </w:r>
+      <w:r>
+        <w:rPr>
+          <w:lang w:val="en-CA"/>
+        </w:rPr>
+        <w:t xml:space="preserve"> position change of dependency parse of punctuation; however, the extent of severeness seems to be trivial</w:t>
+      </w:r>
+      <w:r>
+        <w:rPr>
+          <w:lang w:val="en-CA"/>
+        </w:rPr>
+        <w:t xml:space="preserve"> </w:t>
+      </w:r>
+      <w:r>
+        <w:rPr>
+          <w:lang w:val="en-CA"/>
+        </w:rPr>
+        <w:t>in case we don’t concentrate on punctuations much</w:t>
+      </w:r>
+      <w:r>
+        <w:rPr>
+          <w:lang w:val="en-CA"/>
+        </w:rPr>
+        <w:t xml:space="preserve">. </w:t>
+      </w:r>
+    </w:p>
+    <w:p>
+      <w:pPr>
+        <w:jc w:val="center"/>
+        <w:rPr>
+          <w:sz w:val="18"/>
+          <w:szCs w:val="18"/>
+          <w:lang w:val="en-CA"/>
+        </w:rPr>
+      </w:pPr>
+      <w:r>
+        <w:rPr>
+          <w:noProof/>
+          <w:sz w:val="18"/>
+          <w:szCs w:val="18"/>
+          <w:lang w:val="en-CA"/>
+        </w:rPr>
+        <w:drawing>
+          <wp:inline distT="0" distB="0" distL="0" distR="0" wp14:anchorId="577C148B" wp14:editId="492B5F71">
+            <wp:extent cx="3408218" cy="582247"/>
+            <wp:effectExtent l="0" t="0" r="1905" b="8890"/>
+            <wp:docPr id="1" name="Picture 1"/>
+            <wp:cNvGraphicFramePr>
+              <a:graphicFrameLocks xmlns:a="http://schemas.openxmlformats.org/drawingml/2006/main" noChangeAspect="1"/>
+            </wp:cNvGraphicFramePr>
+            <a:graphic xmlns:a="http://schemas.openxmlformats.org/drawingml/2006/main">
+              <a:graphicData uri="http://schemas.openxmlformats.org/drawingml/2006/picture">
+                <pic:pic xmlns:pic="http://schemas.openxmlformats.org/drawingml/2006/picture">
+                  <pic:nvPicPr>
+                    <pic:cNvPr id="0" name="Picture 1"/>
+                    <pic:cNvPicPr>
+                      <a:picLocks noChangeAspect="1" noChangeArrowheads="1"/>
+                    </pic:cNvPicPr>
+                  </pic:nvPicPr>
+                  <pic:blipFill rotWithShape="1">
+                    <a:blip r:embed="rId5">
+                      <a:extLst>
+                        <a:ext uri="{28A0092B-C50C-407E-A947-70E740481C1C}">
+                          <a14:useLocalDpi xmlns:a14="http://schemas.microsoft.com/office/drawing/2010/main" val="0"/>
+                        </a:ext>
+                      </a:extLst>
+                    </a:blip>
+                    <a:srcRect t="25892" b="10798"/>
+                    <a:stretch/>
+                  </pic:blipFill>
+                  <pic:spPr bwMode="auto">
+                    <a:xfrm>
+                      <a:off x="0" y="0"/>
+                      <a:ext cx="3447453" cy="588950"/>
+                    </a:xfrm>
+                    <a:prstGeom prst="rect">
+                      <a:avLst/>
+                    </a:prstGeom>
+                    <a:noFill/>
+                    <a:ln>
+                      <a:noFill/>
+                    </a:ln>
+                    <a:extLst>
+                      <a:ext uri="{53640926-AAD7-44D8-BBD7-CCE9431645EC}">
+                        <a14:shadowObscured xmlns:a14="http://schemas.microsoft.com/office/drawing/2010/main"/>
+                      </a:ext>
+                    </a:extLst>
+                  </pic:spPr>
+                </pic:pic>
+              </a:graphicData>
+            </a:graphic>
+          </wp:inline>
+        </w:drawing>
+      </w:r>
+    </w:p>
+    <w:p>
+      <w:pPr>
+        <w:jc w:val="center"/>
+        <w:rPr>
+          <w:sz w:val="18"/>
+          <w:szCs w:val="18"/>
+          <w:lang w:val="en-CA"/>
+        </w:rPr>
+      </w:pPr>
+      <w:r>
+        <w:rPr>
+          <w:sz w:val="18"/>
+          <w:szCs w:val="18"/>
+          <w:lang w:val="en-CA"/>
+        </w:rPr>
+        <w:t>Figure 1. dependencies of sentence: “I know you did it”</w:t>
+      </w:r>
+      <w:r>
+        <w:rPr>
+          <w:sz w:val="18"/>
+          <w:szCs w:val="18"/>
+          <w:lang w:val="en-CA"/>
+        </w:rPr>
+        <w:t xml:space="preserve"> (</w:t>
+      </w:r>
+      <w:r>
+        <w:rPr>
+          <w:sz w:val="18"/>
+          <w:szCs w:val="18"/>
+          <w:lang w:val="en-CA"/>
+        </w:rPr>
+        <w:t>https://corenlp.run/</w:t>
+      </w:r>
+      <w:r>
+        <w:rPr>
+          <w:sz w:val="18"/>
+          <w:szCs w:val="18"/>
+          <w:lang w:val="en-CA"/>
+        </w:rPr>
+        <w:t>)</w:t>
+      </w:r>
+    </w:p>
+    <w:p>
+      <w:pPr>
+        <w:jc w:val="center"/>
+        <w:rPr>
+          <w:sz w:val="18"/>
+          <w:szCs w:val="18"/>
+          <w:lang w:val="en-CA"/>
+        </w:rPr>
+      </w:pPr>
+      <w:r>
+        <w:rPr>
+          <w:noProof/>
+          <w:sz w:val="18"/>
+          <w:szCs w:val="18"/>
+          <w:lang w:val="en-CA"/>
+        </w:rPr>
+        <w:drawing>
+          <wp:inline distT="0" distB="0" distL="0" distR="0" wp14:anchorId="3C9538D9" wp14:editId="0A28B508">
+            <wp:extent cx="3449782" cy="692276"/>
+            <wp:effectExtent l="0" t="0" r="0" b="0"/>
+            <wp:docPr id="3" name="Picture 3"/>
+            <wp:cNvGraphicFramePr>
+              <a:graphicFrameLocks xmlns:a="http://schemas.openxmlformats.org/drawingml/2006/main" noChangeAspect="1"/>
+            </wp:cNvGraphicFramePr>
+            <a:graphic xmlns:a="http://schemas.openxmlformats.org/drawingml/2006/main">
+              <a:graphicData uri="http://schemas.openxmlformats.org/drawingml/2006/picture">
+                <pic:pic xmlns:pic="http://schemas.openxmlformats.org/drawingml/2006/picture">
+                  <pic:nvPicPr>
+                    <pic:cNvPr id="0" name="Picture 3"/>
+                    <pic:cNvPicPr>
+                      <a:picLocks noChangeAspect="1" noChangeArrowheads="1"/>
+                    </pic:cNvPicPr>
+                  </pic:nvPicPr>
+                  <pic:blipFill rotWithShape="1">
+                    <a:blip r:embed="rId6">
+                      <a:extLst>
+                        <a:ext uri="{28A0092B-C50C-407E-A947-70E740481C1C}">
+                          <a14:useLocalDpi xmlns:a14="http://schemas.microsoft.com/office/drawing/2010/main" val="0"/>
+                        </a:ext>
+                      </a:extLst>
+                    </a:blip>
+                    <a:srcRect t="17178" r="14634" b="13523"/>
+                    <a:stretch/>
+                  </pic:blipFill>
+                  <pic:spPr bwMode="auto">
+                    <a:xfrm>
+                      <a:off x="0" y="0"/>
+                      <a:ext cx="3493902" cy="701130"/>
+                    </a:xfrm>
+                    <a:prstGeom prst="rect">
+                      <a:avLst/>
+                    </a:prstGeom>
+                    <a:noFill/>
+                    <a:ln>
+                      <a:noFill/>
+                    </a:ln>
+                    <a:extLst>
+                      <a:ext uri="{53640926-AAD7-44D8-BBD7-CCE9431645EC}">
+                        <a14:shadowObscured xmlns:a14="http://schemas.microsoft.com/office/drawing/2010/main"/>
+                      </a:ext>
+                    </a:extLst>
+                  </pic:spPr>
+                </pic:pic>
+              </a:graphicData>
+            </a:graphic>
+          </wp:inline>
+        </w:drawing>
+      </w:r>
+    </w:p>
+    <w:p>
+      <w:pPr>
+        <w:jc w:val="center"/>
+        <w:rPr>
+          <w:sz w:val="18"/>
+          <w:szCs w:val="18"/>
+          <w:lang w:val="en-CA"/>
+        </w:rPr>
+      </w:pPr>
+      <w:r>
+        <w:rPr>
+          <w:sz w:val="18"/>
+          <w:szCs w:val="18"/>
+          <w:lang w:val="en-CA"/>
+        </w:rPr>
+        <w:t xml:space="preserve">Figure </w:t>
+      </w:r>
+      <w:r>
+        <w:rPr>
+          <w:sz w:val="18"/>
+          <w:szCs w:val="18"/>
+          <w:lang w:val="en-CA"/>
+        </w:rPr>
+        <w:t>2</w:t>
+      </w:r>
+      <w:r>
+        <w:rPr>
+          <w:sz w:val="18"/>
+          <w:szCs w:val="18"/>
+          <w:lang w:val="en-CA"/>
+        </w:rPr>
+        <w:t>. dependencies of sentence: “I know</w:t>
+      </w:r>
+      <w:r>
+        <w:rPr>
+          <w:sz w:val="18"/>
+          <w:szCs w:val="18"/>
+          <w:lang w:val="en-CA"/>
+        </w:rPr>
+        <w:t xml:space="preserve"> …</w:t>
+      </w:r>
+      <w:r>
+        <w:rPr>
+          <w:sz w:val="18"/>
+          <w:szCs w:val="18"/>
+          <w:lang w:val="en-CA"/>
+        </w:rPr>
+        <w:t xml:space="preserve"> you did it”</w:t>
+      </w:r>
+      <w:r>
+        <w:rPr>
+          <w:sz w:val="18"/>
+          <w:szCs w:val="18"/>
+          <w:lang w:val="en-CA"/>
+        </w:rPr>
+        <w:t xml:space="preserve"> (</w:t>
+      </w:r>
+      <w:r>
+        <w:rPr>
+          <w:sz w:val="18"/>
+          <w:szCs w:val="18"/>
+          <w:lang w:val="en-CA"/>
+        </w:rPr>
+        <w:t>https://corenlp.run/</w:t>
+      </w:r>
+      <w:r>
+        <w:rPr>
+          <w:sz w:val="18"/>
+          <w:szCs w:val="18"/>
+          <w:lang w:val="en-CA"/>
+        </w:rPr>
+        <w:t>)</w:t>
+      </w:r>
+    </w:p>
+    <w:p>
+      <w:pPr>
+        <w:rPr>
+          <w:lang w:val="en-CA"/>
+        </w:rPr>
+      </w:pPr>
+    </w:p>
+    <w:p>
+      <w:pPr>
+        <w:pStyle w:val="ListParagraph"/>
+        <w:numPr>
+          <w:ilvl w:val="0"/>
+          <w:numId w:val="1"/>
+        </w:numPr>
+      </w:pPr>
+      <w:r>
+        <w:rPr>
+          <w:lang w:val="en-CA"/>
+        </w:rPr>
+        <w:t xml:space="preserve">NLP pipeline can identify an adverb as a determiner plus an adjective in some cases due to irregular structure, e.g., “a little clearer” has a structure of adverb plus </w:t>
+      </w:r>
+      <w:r>
+        <w:rPr>
+          <w:lang w:val="en-CA"/>
+        </w:rPr>
+        <w:t xml:space="preserve">an </w:t>
+      </w:r>
+      <w:r>
+        <w:rPr>
+          <w:lang w:val="en-CA"/>
+        </w:rPr>
+        <w:t xml:space="preserve">adjective, but after it goes through our NLP pipeline, it is tagged as a </w:t>
+      </w:r>
+      <w:r>
+        <w:rPr>
+          <w:lang w:val="en-CA"/>
+        </w:rPr>
+        <w:t xml:space="preserve">determiner </w:t>
+      </w:r>
+      <w:r>
+        <w:rPr>
+          <w:lang w:val="en-CA"/>
+        </w:rPr>
+        <w:t xml:space="preserve">followed by two adjectives. This situation is caused by the </w:t>
+      </w:r>
+      <w:r>
+        <w:rPr>
+          <w:lang w:val="en-CA"/>
+        </w:rPr>
+        <w:t>mandatory execution order</w:t>
+      </w:r>
+      <w:r>
+        <w:rPr>
+          <w:lang w:val="en-CA"/>
+        </w:rPr>
+        <w:t xml:space="preserve"> of splitting and tagging</w:t>
+      </w:r>
+      <w:r>
+        <w:rPr>
+          <w:lang w:val="en-CA"/>
+        </w:rPr>
+        <w:t>.</w:t>
+      </w:r>
+      <w:r>
+        <w:rPr>
+          <w:lang w:val="en-CA"/>
+        </w:rPr>
+        <w:t xml:space="preserve"> </w:t>
+      </w:r>
+      <w:r>
+        <w:rPr>
+          <w:lang w:val="en-CA"/>
+        </w:rPr>
+        <w:t>T</w:t>
+      </w:r>
+      <w:r>
+        <w:rPr>
+          <w:lang w:val="en-CA"/>
+        </w:rPr>
+        <w:t xml:space="preserve">hat is, we have to split our sentence first before we can assign pos tags to tokens when using CoreNLP, </w:t>
+      </w:r>
+      <w:r>
+        <w:rPr>
+          <w:lang w:val="en-CA"/>
+        </w:rPr>
+        <w:t>but</w:t>
+      </w:r>
+      <w:r>
+        <w:rPr>
+          <w:lang w:val="en-CA"/>
+        </w:rPr>
+        <w:t xml:space="preserve"> once the words are separated, the original meaning may distort in </w:t>
+      </w:r>
+      <w:r>
+        <w:rPr>
+          <w:lang w:val="en-CA"/>
+        </w:rPr>
+        <w:t xml:space="preserve">the </w:t>
+      </w:r>
+      <w:r>
+        <w:rPr>
+          <w:lang w:val="en-CA"/>
+        </w:rPr>
+        <w:t>NLP pipeline.</w:t>
       </w:r>
     </w:p>
     <w:sectPr>
@@ -30,6 +519,100 @@
     </w:sectPr>
   </w:body>
 </w:document>
+</file>
+
+<file path=word/numbering.xml><?xml version="1.0" encoding="utf-8"?>
+<w:numbering xmlns:wpc="http://schemas.microsoft.com/office/word/2010/wordprocessingCanvas" xmlns:cx="http://schemas.microsoft.com/office/drawing/2014/chartex" xmlns:cx1="http://schemas.microsoft.com/office/drawing/2015/9/8/chartex" xmlns:cx2="http://schemas.microsoft.com/office/drawing/2015/10/21/chartex" xmlns:cx3="http://schemas.microsoft.com/office/drawing/2016/5/9/chartex" xmlns:cx4="http://schemas.microsoft.com/office/drawing/2016/5/10/chartex" xmlns:cx5="http://schemas.microsoft.com/office/drawing/2016/5/11/chartex" xmlns:cx6="http://schemas.microsoft.com/office/drawing/2016/5/12/chartex" xmlns:cx7="http://schemas.microsoft.com/office/drawing/2016/5/13/chartex" xmlns:cx8="http://schemas.microsoft.com/office/drawing/2016/5/14/chartex" xmlns:mc="http://schemas.openxmlformats.org/markup-compatibility/2006" xmlns:aink="http://schemas.microsoft.com/office/drawing/2016/ink" xmlns:am3d="http://schemas.microsoft.com/office/drawing/2017/model3d" xmlns:o="urn:schemas-microsoft-com:office:office" xmlns:r="http://schemas.openxmlformats.org/officeDocument/2006/relationships" xmlns:m="http://schemas.openxmlformats.org/officeDocument/2006/math" xmlns:v="urn:schemas-microsoft-com:vml" xmlns:wp14="http://schemas.microsoft.com/office/word/2010/wordprocessingDrawing" xmlns:wp="http://schemas.openxmlformats.org/drawingml/2006/wordprocessingDrawing" xmlns:w10="urn:schemas-microsoft-com:office:word" xmlns:w="http://schemas.openxmlformats.org/wordprocessingml/2006/main" xmlns:w14="http://schemas.microsoft.com/office/word/2010/wordml" xmlns:w15="http://schemas.microsoft.com/office/word/2012/wordml" xmlns:w16cex="http://schemas.microsoft.com/office/word/2018/wordml/cex" xmlns:w16cid="http://schemas.microsoft.com/office/word/2016/wordml/cid" xmlns:w16="http://schemas.microsoft.com/office/word/2018/wordml" xmlns:w16sdtdh="http://schemas.microsoft.com/office/word/2020/wordml/sdtdatahash" xmlns:w16se="http://schemas.microsoft.com/office/word/2015/wordml/symex" xmlns:wpg="http://schemas.microsoft.com/office/word/2010/wordprocessingGroup" xmlns:wpi="http://schemas.microsoft.com/office/word/2010/wordprocessingInk" xmlns:wne="http://schemas.microsoft.com/office/word/2006/wordml" xmlns:wps="http://schemas.microsoft.com/office/word/2010/wordprocessingShape" mc:Ignorable="w14 w15 w16se w16cid w16 w16cex w16sdtdh wp14">
+  <w:abstractNum w:abstractNumId="0" w15:restartNumberingAfterBreak="0">
+    <w:nsid w:val="0DE830F0"/>
+    <w:multiLevelType w:val="hybridMultilevel"/>
+    <w:tmpl w:val="B62AE7D4"/>
+    <w:lvl w:ilvl="0" w:tplc="0409000F">
+      <w:start w:val="1"/>
+      <w:numFmt w:val="decimal"/>
+      <w:lvlText w:val="%1."/>
+      <w:lvlJc w:val="left"/>
+      <w:pPr>
+        <w:ind w:left="720" w:hanging="360"/>
+      </w:pPr>
+    </w:lvl>
+    <w:lvl w:ilvl="1" w:tplc="04090019" w:tentative="1">
+      <w:start w:val="1"/>
+      <w:numFmt w:val="lowerLetter"/>
+      <w:lvlText w:val="%2."/>
+      <w:lvlJc w:val="left"/>
+      <w:pPr>
+        <w:ind w:left="1440" w:hanging="360"/>
+      </w:pPr>
+    </w:lvl>
+    <w:lvl w:ilvl="2" w:tplc="0409001B" w:tentative="1">
+      <w:start w:val="1"/>
+      <w:numFmt w:val="lowerRoman"/>
+      <w:lvlText w:val="%3."/>
+      <w:lvlJc w:val="right"/>
+      <w:pPr>
+        <w:ind w:left="2160" w:hanging="180"/>
+      </w:pPr>
+    </w:lvl>
+    <w:lvl w:ilvl="3" w:tplc="0409000F" w:tentative="1">
+      <w:start w:val="1"/>
+      <w:numFmt w:val="decimal"/>
+      <w:lvlText w:val="%4."/>
+      <w:lvlJc w:val="left"/>
+      <w:pPr>
+        <w:ind w:left="2880" w:hanging="360"/>
+      </w:pPr>
+    </w:lvl>
+    <w:lvl w:ilvl="4" w:tplc="04090019" w:tentative="1">
+      <w:start w:val="1"/>
+      <w:numFmt w:val="lowerLetter"/>
+      <w:lvlText w:val="%5."/>
+      <w:lvlJc w:val="left"/>
+      <w:pPr>
+        <w:ind w:left="3600" w:hanging="360"/>
+      </w:pPr>
+    </w:lvl>
+    <w:lvl w:ilvl="5" w:tplc="0409001B" w:tentative="1">
+      <w:start w:val="1"/>
+      <w:numFmt w:val="lowerRoman"/>
+      <w:lvlText w:val="%6."/>
+      <w:lvlJc w:val="right"/>
+      <w:pPr>
+        <w:ind w:left="4320" w:hanging="180"/>
+      </w:pPr>
+    </w:lvl>
+    <w:lvl w:ilvl="6" w:tplc="0409000F" w:tentative="1">
+      <w:start w:val="1"/>
+      <w:numFmt w:val="decimal"/>
+      <w:lvlText w:val="%7."/>
+      <w:lvlJc w:val="left"/>
+      <w:pPr>
+        <w:ind w:left="5040" w:hanging="360"/>
+      </w:pPr>
+    </w:lvl>
+    <w:lvl w:ilvl="7" w:tplc="04090019" w:tentative="1">
+      <w:start w:val="1"/>
+      <w:numFmt w:val="lowerLetter"/>
+      <w:lvlText w:val="%8."/>
+      <w:lvlJc w:val="left"/>
+      <w:pPr>
+        <w:ind w:left="5760" w:hanging="360"/>
+      </w:pPr>
+    </w:lvl>
+    <w:lvl w:ilvl="8" w:tplc="0409001B" w:tentative="1">
+      <w:start w:val="1"/>
+      <w:numFmt w:val="lowerRoman"/>
+      <w:lvlText w:val="%9."/>
+      <w:lvlJc w:val="right"/>
+      <w:pPr>
+        <w:ind w:left="6480" w:hanging="180"/>
+      </w:pPr>
+    </w:lvl>
+  </w:abstractNum>
+  <w:num w:numId="1">
+    <w:abstractNumId w:val="0"/>
+  </w:num>
+</w:numbering>
 </file>
 
 <file path=word/styles.xml><?xml version="1.0" encoding="utf-8"?>
@@ -458,6 +1041,17 @@
     <w:semiHidden/>
     <w:unhideWhenUsed/>
   </w:style>
+  <w:style w:type="paragraph" w:styleId="ListParagraph">
+    <w:name w:val="List Paragraph"/>
+    <w:basedOn w:val="Normal"/>
+    <w:uiPriority w:val="34"/>
+    <w:qFormat/>
+    <w:rsid w:val="00DD6D31"/>
+    <w:pPr>
+      <w:ind w:left="720"/>
+      <w:contextualSpacing/>
+    </w:pPr>
+  </w:style>
 </w:styles>
 </file>
 

</xml_diff>

<commit_message>
features to F17 have been done
</commit_message>
<xml_diff>
--- a/assignment 2/Error Analysis.docx
+++ b/assignment 2/Error Analysis.docx
@@ -346,39 +346,7 @@
           <w:szCs w:val="18"/>
           <w:lang w:val="en-CA"/>
         </w:rPr>
-        <w:t xml:space="preserve">Figure </w:t>
-      </w:r>
-      <w:r>
-        <w:rPr>
-          <w:sz w:val="18"/>
-          <w:szCs w:val="18"/>
-          <w:lang w:val="en-CA"/>
-        </w:rPr>
-        <w:t>2</w:t>
-      </w:r>
-      <w:r>
-        <w:rPr>
-          <w:sz w:val="18"/>
-          <w:szCs w:val="18"/>
-          <w:lang w:val="en-CA"/>
-        </w:rPr>
-        <w:t>. dependencies of sentence: “I know</w:t>
-      </w:r>
-      <w:r>
-        <w:rPr>
-          <w:sz w:val="18"/>
-          <w:szCs w:val="18"/>
-          <w:lang w:val="en-CA"/>
-        </w:rPr>
-        <w:t xml:space="preserve"> …</w:t>
-      </w:r>
-      <w:r>
-        <w:rPr>
-          <w:sz w:val="18"/>
-          <w:szCs w:val="18"/>
-          <w:lang w:val="en-CA"/>
-        </w:rPr>
-        <w:t xml:space="preserve"> you did it”</w:t>
+        <w:t>Figure 2. dependencies of sentence: “I know … you did it”</w:t>
       </w:r>
       <w:r>
         <w:rPr>
@@ -424,31 +392,49 @@
         <w:rPr>
           <w:lang w:val="en-CA"/>
         </w:rPr>
-        <w:t xml:space="preserve">NLP pipeline can identify an adverb as a determiner plus an adjective in some cases due to irregular structure, e.g., “a little clearer” has a structure of adverb plus </w:t>
-      </w:r>
-      <w:r>
-        <w:rPr>
-          <w:lang w:val="en-CA"/>
-        </w:rPr>
-        <w:t xml:space="preserve">an </w:t>
-      </w:r>
-      <w:r>
-        <w:rPr>
-          <w:lang w:val="en-CA"/>
-        </w:rPr>
-        <w:t xml:space="preserve">adjective, but after it goes through our NLP pipeline, it is tagged as a </w:t>
-      </w:r>
-      <w:r>
-        <w:rPr>
-          <w:lang w:val="en-CA"/>
-        </w:rPr>
-        <w:t xml:space="preserve">determiner </w:t>
-      </w:r>
-      <w:r>
-        <w:rPr>
-          <w:lang w:val="en-CA"/>
-        </w:rPr>
-        <w:t xml:space="preserve">followed by two adjectives. This situation is caused by the </w:t>
+        <w:t xml:space="preserve">NLP pipeline </w:t>
+      </w:r>
+      <w:r>
+        <w:rPr>
+          <w:lang w:val="en-CA"/>
+        </w:rPr>
+        <w:t>fails to</w:t>
+      </w:r>
+      <w:r>
+        <w:rPr>
+          <w:lang w:val="en-CA"/>
+        </w:rPr>
+        <w:t xml:space="preserve"> identify an adverb in some cases </w:t>
+      </w:r>
+      <w:r>
+        <w:rPr>
+          <w:lang w:val="en-CA"/>
+        </w:rPr>
+        <w:t>that an adverb is composited by more than one words</w:t>
+      </w:r>
+      <w:r>
+        <w:t xml:space="preserve">, for example: “in the </w:t>
+      </w:r>
+      <w:r>
+        <w:t>least“ is</w:t>
+      </w:r>
+      <w:r>
+        <w:t xml:space="preserve"> an adverb</w:t>
+      </w:r>
+      <w:r>
+        <w:rPr>
+          <w:lang w:val="en-CA"/>
+        </w:rPr>
+        <w:t xml:space="preserve">, but after it goes through our NLP pipeline, it </w:t>
+      </w:r>
+      <w:r>
+        <w:t>is considered as a prepositional phrase with a noun phrase inside</w:t>
+      </w:r>
+      <w:r>
+        <w:rPr>
+          <w:lang w:val="en-CA"/>
+        </w:rPr>
+        <w:t xml:space="preserve">. This situation is caused by the </w:t>
       </w:r>
       <w:r>
         <w:rPr>
@@ -509,6 +495,63 @@
           <w:lang w:val="en-CA"/>
         </w:rPr>
         <w:t>NLP pipeline.</w:t>
+      </w:r>
+    </w:p>
+    <w:p>
+      <w:pPr>
+        <w:pStyle w:val="ListParagraph"/>
+        <w:numPr>
+          <w:ilvl w:val="0"/>
+          <w:numId w:val="1"/>
+        </w:numPr>
+      </w:pPr>
+      <w:r>
+        <w:t xml:space="preserve">NLP pipeline cannot </w:t>
+      </w:r>
+      <w:r>
+        <w:t>do well when facing the</w:t>
+      </w:r>
+      <w:r>
+        <w:t xml:space="preserve"> mix of languages, that is for example, an English pipeline cannot correctly tag/annotate French phrase inside the sentence. </w:t>
+      </w:r>
+      <w:r>
+        <w:t xml:space="preserve">Since the mix of uses of different languages can be very common among translation-related contents, linguistic-related contents, and bilingual users, </w:t>
+      </w:r>
+      <w:r>
+        <w:t xml:space="preserve">if we easily generalize the use of this pipeline to all text corpus without </w:t>
+      </w:r>
+      <w:r>
+        <w:t xml:space="preserve">a </w:t>
+      </w:r>
+      <w:r>
+        <w:t xml:space="preserve">good knowledge of the content of corpus, </w:t>
+      </w:r>
+      <w:r>
+        <w:t>t</w:t>
+      </w:r>
+      <w:r>
+        <w:t>his can be a severe issue</w:t>
+      </w:r>
+      <w:r>
+        <w:t>.</w:t>
+      </w:r>
+    </w:p>
+    <w:p>
+      <w:pPr>
+        <w:pStyle w:val="ListParagraph"/>
+        <w:numPr>
+          <w:ilvl w:val="0"/>
+          <w:numId w:val="1"/>
+        </w:numPr>
+      </w:pPr>
+      <w:r>
+        <w:t xml:space="preserve">Pos tag cannot classify the subordinating conjunctions and prepositions since they share the same tag </w:t>
+      </w:r>
+      <w:r>
+        <w:t xml:space="preserve">which is </w:t>
+      </w:r>
+      <w:r>
+        <w:t>“IN”, so the pipeline can fail when extracting information about them.</w:t>
       </w:r>
     </w:p>
     <w:sectPr>

</xml_diff>